<commit_message>
actualizacion de perfil y nombres
</commit_message>
<xml_diff>
--- a/DOCUMENTACION/PERFIL DE PROYECTO/Perfil de proyecto de Ingeniería de Software V3.0.docx
+++ b/DOCUMENTACION/PERFIL DE PROYECTO/Perfil de proyecto de Ingeniería de Software V3.0.docx
@@ -352,7 +352,17 @@
           <w:szCs w:val="32"/>
           <w:lang w:val="es-EC" w:bidi="ar-SA"/>
         </w:rPr>
-        <w:t>18 de Julio de 2024</w:t>
+        <w:t>23</w:t>
+      </w:r>
+      <w:r>
+        <w:rPr>
+          <w:rFonts w:ascii="Arial" w:eastAsiaTheme="minorHAnsi" w:hAnsi="Arial" w:cs="Arial"/>
+          <w:color w:val="0070C0"/>
+          <w:sz w:val="32"/>
+          <w:szCs w:val="32"/>
+          <w:lang w:val="es-EC" w:bidi="ar-SA"/>
+        </w:rPr>
+        <w:t xml:space="preserve"> de Julio de 2024</w:t>
       </w:r>
     </w:p>
     <w:p>
@@ -3817,7 +3827,6 @@
           <w:u w:val="single"/>
         </w:rPr>
       </w:pPr>
-      <w:proofErr w:type="spellStart"/>
       <w:r>
         <w:rPr>
           <w:rFonts w:ascii="Arial" w:hAnsi="Arial" w:cs="Arial"/>
@@ -3825,9 +3834,36 @@
           <w:szCs w:val="24"/>
           <w:u w:val="single"/>
         </w:rPr>
-        <w:t>What</w:t>
-      </w:r>
-      <w:proofErr w:type="spellEnd"/>
+        <w:t>What? (¿Qué?)</w:t>
+      </w:r>
+    </w:p>
+    <w:p>
+      <w:pPr>
+        <w:ind w:firstLine="708"/>
+        <w:rPr>
+          <w:rFonts w:ascii="Arial" w:hAnsi="Arial" w:cs="Arial"/>
+          <w:sz w:val="24"/>
+          <w:szCs w:val="24"/>
+        </w:rPr>
+      </w:pPr>
+      <w:r>
+        <w:rPr>
+          <w:rFonts w:ascii="Arial" w:hAnsi="Arial" w:cs="Arial"/>
+          <w:sz w:val="24"/>
+          <w:szCs w:val="24"/>
+        </w:rPr>
+        <w:t>Desarrollar un software de gestión de inventario y ventas para una tienda de manualidades de fomix.</w:t>
+      </w:r>
+    </w:p>
+    <w:p>
+      <w:pPr>
+        <w:ind w:firstLine="708"/>
+        <w:rPr>
+          <w:rFonts w:ascii="Arial" w:hAnsi="Arial" w:cs="Arial"/>
+          <w:sz w:val="24"/>
+          <w:szCs w:val="24"/>
+        </w:rPr>
+      </w:pPr>
       <w:r>
         <w:rPr>
           <w:rFonts w:ascii="Arial" w:hAnsi="Arial" w:cs="Arial"/>
@@ -3835,7 +3871,7 @@
           <w:szCs w:val="24"/>
           <w:u w:val="single"/>
         </w:rPr>
-        <w:t>? (¿Qué?)</w:t>
+        <w:t>Why? (¿Por qué?)</w:t>
       </w:r>
     </w:p>
     <w:p>
@@ -3853,7 +3889,7 @@
           <w:sz w:val="24"/>
           <w:szCs w:val="24"/>
         </w:rPr>
-        <w:t>Desarrollar un software de gestión de inventario y ventas para una tienda de manualidades de fomix.</w:t>
+        <w:t>Optimizar los procesos, mejorar la eficiencia en la gestión de stock y ventas, y superar las limitaciones de precisión y eficiencia de los métodos manuales actuales.</w:t>
       </w:r>
     </w:p>
     <w:p>
@@ -3863,19 +3899,9 @@
           <w:rFonts w:ascii="Arial" w:hAnsi="Arial" w:cs="Arial"/>
           <w:sz w:val="24"/>
           <w:szCs w:val="24"/>
-        </w:rPr>
-      </w:pPr>
-      <w:proofErr w:type="spellStart"/>
-      <w:r>
-        <w:rPr>
-          <w:rFonts w:ascii="Arial" w:hAnsi="Arial" w:cs="Arial"/>
-          <w:sz w:val="24"/>
-          <w:szCs w:val="24"/>
           <w:u w:val="single"/>
         </w:rPr>
-        <w:t>Why</w:t>
-      </w:r>
-      <w:proofErr w:type="spellEnd"/>
+      </w:pPr>
       <w:r>
         <w:rPr>
           <w:rFonts w:ascii="Arial" w:hAnsi="Arial" w:cs="Arial"/>
@@ -3883,7 +3909,24 @@
           <w:szCs w:val="24"/>
           <w:u w:val="single"/>
         </w:rPr>
-        <w:t>? (¿Por qué?)</w:t>
+        <w:t>Where? (¿Dónde?)</w:t>
+      </w:r>
+    </w:p>
+    <w:p>
+      <w:pPr>
+        <w:rPr>
+          <w:rFonts w:ascii="Arial" w:hAnsi="Arial" w:cs="Arial"/>
+          <w:sz w:val="24"/>
+          <w:szCs w:val="24"/>
+        </w:rPr>
+      </w:pPr>
+      <w:r>
+        <w:rPr>
+          <w:rFonts w:ascii="Arial" w:hAnsi="Arial" w:cs="Arial"/>
+          <w:sz w:val="24"/>
+          <w:szCs w:val="24"/>
+        </w:rPr>
+        <w:t>El desarrollo del proyecto será realizado en la vivienda de cada estudiante y en la Universidad de las Fuerzas Armas ESPE con avances varios.</w:t>
       </w:r>
     </w:p>
     <w:p>
@@ -3893,15 +3936,17 @@
           <w:rFonts w:ascii="Arial" w:hAnsi="Arial" w:cs="Arial"/>
           <w:sz w:val="24"/>
           <w:szCs w:val="24"/>
-        </w:rPr>
-      </w:pPr>
-      <w:r>
-        <w:rPr>
-          <w:rFonts w:ascii="Arial" w:hAnsi="Arial" w:cs="Arial"/>
-          <w:sz w:val="24"/>
-          <w:szCs w:val="24"/>
-        </w:rPr>
-        <w:t>Optimizar los procesos, mejorar la eficiencia en la gestión de stock y ventas, y superar las limitaciones de precisión y eficiencia de los métodos manuales actuales.</w:t>
+          <w:u w:val="single"/>
+        </w:rPr>
+      </w:pPr>
+      <w:r>
+        <w:rPr>
+          <w:rFonts w:ascii="Arial" w:hAnsi="Arial" w:cs="Arial"/>
+          <w:sz w:val="24"/>
+          <w:szCs w:val="24"/>
+          <w:u w:val="single"/>
+        </w:rPr>
+        <w:t>When? (¿Cuándo?)</w:t>
       </w:r>
     </w:p>
     <w:p>
@@ -3911,10 +3956,27 @@
           <w:rFonts w:ascii="Arial" w:hAnsi="Arial" w:cs="Arial"/>
           <w:sz w:val="24"/>
           <w:szCs w:val="24"/>
+        </w:rPr>
+      </w:pPr>
+      <w:r>
+        <w:rPr>
+          <w:rFonts w:ascii="Arial" w:hAnsi="Arial" w:cs="Arial"/>
+          <w:sz w:val="24"/>
+          <w:szCs w:val="24"/>
+        </w:rPr>
+        <w:t>Se inicia el 2 de julio de 2024 y se tiene como fecha de entrega en el final del semestre correspondiente</w:t>
+      </w:r>
+    </w:p>
+    <w:p>
+      <w:pPr>
+        <w:ind w:firstLine="708"/>
+        <w:rPr>
+          <w:rFonts w:ascii="Arial" w:hAnsi="Arial" w:cs="Arial"/>
+          <w:sz w:val="24"/>
+          <w:szCs w:val="24"/>
           <w:u w:val="single"/>
         </w:rPr>
       </w:pPr>
-      <w:proofErr w:type="spellStart"/>
       <w:r>
         <w:rPr>
           <w:rFonts w:ascii="Arial" w:hAnsi="Arial" w:cs="Arial"/>
@@ -3922,34 +3984,61 @@
           <w:szCs w:val="24"/>
           <w:u w:val="single"/>
         </w:rPr>
-        <w:t>Where</w:t>
-      </w:r>
-      <w:proofErr w:type="spellEnd"/>
-      <w:r>
+        <w:t>Who? (¿Quién?)</w:t>
+      </w:r>
+    </w:p>
+    <w:p>
+      <w:pPr>
+        <w:ind w:firstLine="708"/>
+        <w:rPr>
+          <w:rFonts w:ascii="Arial" w:hAnsi="Arial" w:cs="Arial"/>
+          <w:sz w:val="24"/>
+          <w:szCs w:val="24"/>
+        </w:rPr>
+      </w:pPr>
+      <w:r>
+        <w:rPr>
+          <w:rFonts w:ascii="Arial" w:hAnsi="Arial" w:cs="Arial"/>
+          <w:sz w:val="24"/>
+          <w:szCs w:val="24"/>
+        </w:rPr>
+        <w:t>El proyecto es presentado por el Grupo 8: Arroyo Alfonso, Pilaguano David, y Uvidia Stalin, bajo la dirección de la</w:t>
+      </w:r>
+      <w:r>
+        <w:rPr>
+          <w:rFonts w:ascii="Arial" w:hAnsi="Arial" w:cs="Arial"/>
+          <w:sz w:val="24"/>
+          <w:szCs w:val="24"/>
+        </w:rPr>
+        <w:t xml:space="preserve"> ingeniera</w:t>
+      </w:r>
+      <w:r>
+        <w:rPr>
+          <w:rFonts w:ascii="Arial" w:hAnsi="Arial" w:cs="Arial"/>
+          <w:sz w:val="24"/>
+          <w:szCs w:val="24"/>
+        </w:rPr>
+        <w:t xml:space="preserve"> Ruiz Jenny.</w:t>
+      </w:r>
+    </w:p>
+    <w:p>
+      <w:pPr>
+        <w:ind w:firstLine="708"/>
         <w:rPr>
           <w:rFonts w:ascii="Arial" w:hAnsi="Arial" w:cs="Arial"/>
           <w:sz w:val="24"/>
           <w:szCs w:val="24"/>
           <w:u w:val="single"/>
         </w:rPr>
-        <w:t>? (¿Dónde?)</w:t>
-      </w:r>
-    </w:p>
-    <w:p>
-      <w:pPr>
-        <w:rPr>
-          <w:rFonts w:ascii="Arial" w:hAnsi="Arial" w:cs="Arial"/>
-          <w:sz w:val="24"/>
-          <w:szCs w:val="24"/>
-        </w:rPr>
-      </w:pPr>
-      <w:r>
-        <w:rPr>
-          <w:rFonts w:ascii="Arial" w:hAnsi="Arial" w:cs="Arial"/>
-          <w:sz w:val="24"/>
-          <w:szCs w:val="24"/>
-        </w:rPr>
-        <w:t>El desarrollo del proyecto será realizado en la vivienda de cada estudiante y en la Universidad de las Fuerzas Armas ESPE con avances varios.</w:t>
+      </w:pPr>
+      <w:r>
+        <w:rPr>
+          <w:rFonts w:ascii="Arial" w:hAnsi="Arial" w:cs="Arial"/>
+          <w:sz w:val="24"/>
+          <w:szCs w:val="24"/>
+          <w:u w:val="single"/>
+        </w:rPr>
+        <w:t>How? (¿Cómo?)</w:t>
       </w:r>
     </w:p>
     <w:p>
@@ -3959,10 +4048,35 @@
           <w:rFonts w:ascii="Arial" w:hAnsi="Arial" w:cs="Arial"/>
           <w:sz w:val="24"/>
           <w:szCs w:val="24"/>
+        </w:rPr>
+      </w:pPr>
+      <w:r>
+        <w:rPr>
+          <w:rFonts w:ascii="Arial" w:hAnsi="Arial" w:cs="Arial"/>
+          <w:sz w:val="24"/>
+          <w:szCs w:val="24"/>
+        </w:rPr>
+        <w:t xml:space="preserve">Con ayuda de la matriz de trabajo y los requerimientos previos pedidos por el usuario haciendo el programa en </w:t>
+      </w:r>
+      <w:r>
+        <w:rPr>
+          <w:rFonts w:ascii="Arial" w:hAnsi="Arial" w:cs="Arial"/>
+          <w:sz w:val="24"/>
+          <w:szCs w:val="24"/>
+        </w:rPr>
+        <w:t>Java como lenguaje principal, trabajando en el entorno de desarrollo NetBeans, y empleando GitHub para el control de versiones y colaboración en equipo. Se seguirá el enfoque de programación orientada a objetos.</w:t>
+      </w:r>
+    </w:p>
+    <w:p>
+      <w:pPr>
+        <w:ind w:firstLine="708"/>
+        <w:rPr>
+          <w:rFonts w:ascii="Arial" w:hAnsi="Arial" w:cs="Arial"/>
+          <w:sz w:val="24"/>
+          <w:szCs w:val="24"/>
           <w:u w:val="single"/>
         </w:rPr>
       </w:pPr>
-      <w:proofErr w:type="spellStart"/>
       <w:r>
         <w:rPr>
           <w:rFonts w:ascii="Arial" w:hAnsi="Arial" w:cs="Arial"/>
@@ -3970,197 +4084,7 @@
           <w:szCs w:val="24"/>
           <w:u w:val="single"/>
         </w:rPr>
-        <w:t>When</w:t>
-      </w:r>
-      <w:proofErr w:type="spellEnd"/>
-      <w:r>
-        <w:rPr>
-          <w:rFonts w:ascii="Arial" w:hAnsi="Arial" w:cs="Arial"/>
-          <w:sz w:val="24"/>
-          <w:szCs w:val="24"/>
-          <w:u w:val="single"/>
-        </w:rPr>
-        <w:t>? (¿Cuándo?)</w:t>
-      </w:r>
-    </w:p>
-    <w:p>
-      <w:pPr>
-        <w:ind w:firstLine="708"/>
-        <w:rPr>
-          <w:rFonts w:ascii="Arial" w:hAnsi="Arial" w:cs="Arial"/>
-          <w:sz w:val="24"/>
-          <w:szCs w:val="24"/>
-        </w:rPr>
-      </w:pPr>
-      <w:r>
-        <w:rPr>
-          <w:rFonts w:ascii="Arial" w:hAnsi="Arial" w:cs="Arial"/>
-          <w:sz w:val="24"/>
-          <w:szCs w:val="24"/>
-        </w:rPr>
-        <w:t>Se inicia el 2 de julio de 2024 y se tiene como fecha de entrega en el final del semestre correspondiente</w:t>
-      </w:r>
-    </w:p>
-    <w:p>
-      <w:pPr>
-        <w:ind w:firstLine="708"/>
-        <w:rPr>
-          <w:rFonts w:ascii="Arial" w:hAnsi="Arial" w:cs="Arial"/>
-          <w:sz w:val="24"/>
-          <w:szCs w:val="24"/>
-          <w:u w:val="single"/>
-        </w:rPr>
-      </w:pPr>
-      <w:r>
-        <w:rPr>
-          <w:rFonts w:ascii="Arial" w:hAnsi="Arial" w:cs="Arial"/>
-          <w:sz w:val="24"/>
-          <w:szCs w:val="24"/>
-          <w:u w:val="single"/>
-        </w:rPr>
-        <w:t>Who? (¿Quién?)</w:t>
-      </w:r>
-    </w:p>
-    <w:p>
-      <w:pPr>
-        <w:ind w:firstLine="708"/>
-        <w:rPr>
-          <w:rFonts w:ascii="Arial" w:hAnsi="Arial" w:cs="Arial"/>
-          <w:sz w:val="24"/>
-          <w:szCs w:val="24"/>
-        </w:rPr>
-      </w:pPr>
-      <w:r>
-        <w:rPr>
-          <w:rFonts w:ascii="Arial" w:hAnsi="Arial" w:cs="Arial"/>
-          <w:sz w:val="24"/>
-          <w:szCs w:val="24"/>
-        </w:rPr>
-        <w:t>El proyecto es presentado por el Grupo 8: Arroyo Alfonso, Pilaguano David, y Uvidia Stalin, bajo la dirección de la</w:t>
-      </w:r>
-      <w:r>
-        <w:rPr>
-          <w:rFonts w:ascii="Arial" w:hAnsi="Arial" w:cs="Arial"/>
-          <w:sz w:val="24"/>
-          <w:szCs w:val="24"/>
-        </w:rPr>
-        <w:t xml:space="preserve"> ingeniera</w:t>
-      </w:r>
-      <w:r>
-        <w:rPr>
-          <w:rFonts w:ascii="Arial" w:hAnsi="Arial" w:cs="Arial"/>
-          <w:sz w:val="24"/>
-          <w:szCs w:val="24"/>
-        </w:rPr>
-        <w:t xml:space="preserve"> Ruiz Jenny.</w:t>
-      </w:r>
-    </w:p>
-    <w:p>
-      <w:pPr>
-        <w:ind w:firstLine="708"/>
-        <w:rPr>
-          <w:rFonts w:ascii="Arial" w:hAnsi="Arial" w:cs="Arial"/>
-          <w:sz w:val="24"/>
-          <w:szCs w:val="24"/>
-          <w:u w:val="single"/>
-        </w:rPr>
-      </w:pPr>
-      <w:proofErr w:type="spellStart"/>
-      <w:r>
-        <w:rPr>
-          <w:rFonts w:ascii="Arial" w:hAnsi="Arial" w:cs="Arial"/>
-          <w:sz w:val="24"/>
-          <w:szCs w:val="24"/>
-          <w:u w:val="single"/>
-        </w:rPr>
-        <w:t>How</w:t>
-      </w:r>
-      <w:proofErr w:type="spellEnd"/>
-      <w:r>
-        <w:rPr>
-          <w:rFonts w:ascii="Arial" w:hAnsi="Arial" w:cs="Arial"/>
-          <w:sz w:val="24"/>
-          <w:szCs w:val="24"/>
-          <w:u w:val="single"/>
-        </w:rPr>
-        <w:t>? (¿Cómo?)</w:t>
-      </w:r>
-    </w:p>
-    <w:p>
-      <w:pPr>
-        <w:ind w:firstLine="708"/>
-        <w:rPr>
-          <w:rFonts w:ascii="Arial" w:hAnsi="Arial" w:cs="Arial"/>
-          <w:sz w:val="24"/>
-          <w:szCs w:val="24"/>
-        </w:rPr>
-      </w:pPr>
-      <w:r>
-        <w:rPr>
-          <w:rFonts w:ascii="Arial" w:hAnsi="Arial" w:cs="Arial"/>
-          <w:sz w:val="24"/>
-          <w:szCs w:val="24"/>
-        </w:rPr>
-        <w:t xml:space="preserve">Con ayuda de la matriz de trabajo y los requerimientos previos pedidos por el usuario haciendo el programa en </w:t>
-      </w:r>
-      <w:r>
-        <w:rPr>
-          <w:rFonts w:ascii="Arial" w:hAnsi="Arial" w:cs="Arial"/>
-          <w:sz w:val="24"/>
-          <w:szCs w:val="24"/>
-        </w:rPr>
-        <w:t>Java como lenguaje principal, trabajando en el entorno de desarrollo NetBeans, y empleando GitHub para el control de versiones y colaboración en equipo. Se seguirá el enfoque de programación orientada a objetos.</w:t>
-      </w:r>
-    </w:p>
-    <w:p>
-      <w:pPr>
-        <w:ind w:firstLine="708"/>
-        <w:rPr>
-          <w:rFonts w:ascii="Arial" w:hAnsi="Arial" w:cs="Arial"/>
-          <w:sz w:val="24"/>
-          <w:szCs w:val="24"/>
-          <w:u w:val="single"/>
-        </w:rPr>
-      </w:pPr>
-      <w:proofErr w:type="spellStart"/>
-      <w:r>
-        <w:rPr>
-          <w:rFonts w:ascii="Arial" w:hAnsi="Arial" w:cs="Arial"/>
-          <w:sz w:val="24"/>
-          <w:szCs w:val="24"/>
-          <w:u w:val="single"/>
-        </w:rPr>
-        <w:t>How</w:t>
-      </w:r>
-      <w:proofErr w:type="spellEnd"/>
-      <w:r>
-        <w:rPr>
-          <w:rFonts w:ascii="Arial" w:hAnsi="Arial" w:cs="Arial"/>
-          <w:sz w:val="24"/>
-          <w:szCs w:val="24"/>
-          <w:u w:val="single"/>
-        </w:rPr>
-        <w:t xml:space="preserve"> </w:t>
-      </w:r>
-      <w:proofErr w:type="spellStart"/>
-      <w:r>
-        <w:rPr>
-          <w:rFonts w:ascii="Arial" w:hAnsi="Arial" w:cs="Arial"/>
-          <w:sz w:val="24"/>
-          <w:szCs w:val="24"/>
-          <w:u w:val="single"/>
-        </w:rPr>
-        <w:t>Much</w:t>
-      </w:r>
-      <w:proofErr w:type="spellEnd"/>
-      <w:r>
-        <w:rPr>
-          <w:rFonts w:ascii="Arial" w:hAnsi="Arial" w:cs="Arial"/>
-          <w:sz w:val="24"/>
-          <w:szCs w:val="24"/>
-          <w:u w:val="single"/>
-        </w:rPr>
-        <w:t>? (¿Cuánto?)</w:t>
+        <w:t>How Much? (¿Cuánto?)</w:t>
       </w:r>
     </w:p>
     <w:p>
@@ -5741,78 +5665,24 @@
           <w:sz w:val="24"/>
           <w:szCs w:val="24"/>
         </w:rPr>
-        <w:t xml:space="preserve">Aquí debe indicar el listado de las referencias bibliográficas utilizadas en el documento. Para cada una de las citas que aparezcan en el documento, aquí debe aparecer el elemento correspondiente, con toda la información correspondiente al tipo de documento. No se referencia del mismo modo un artículo en revista, que un libro, o una página web. Lo más importante es que las referencias bibliográficas que utilice sean de calidad. Está prohibido utilizar Wikipedia o foros online, y es preferible que recurra a estudios publicados, libros o artículos en revistas especializadas. Utiliza el buscador de Google </w:t>
-      </w:r>
-      <w:proofErr w:type="spellStart"/>
-      <w:r>
-        <w:rPr>
-          <w:rFonts w:ascii="Arial" w:hAnsi="Arial" w:cs="Arial"/>
-          <w:sz w:val="24"/>
-          <w:szCs w:val="24"/>
-        </w:rPr>
-        <w:t>Scholar</w:t>
-      </w:r>
-      <w:proofErr w:type="spellEnd"/>
-      <w:r>
-        <w:rPr>
-          <w:rFonts w:ascii="Arial" w:hAnsi="Arial" w:cs="Arial"/>
-          <w:sz w:val="24"/>
-          <w:szCs w:val="24"/>
-        </w:rPr>
-        <w:t xml:space="preserve">, especializado en publicaciones científicas, la biblioteca virtual de ESPE. Para manejar la bibliografía puede utilizar el gestor interno de Word, una herramienta externa como </w:t>
-      </w:r>
-      <w:proofErr w:type="gramStart"/>
-      <w:r>
-        <w:rPr>
-          <w:rFonts w:ascii="Arial" w:hAnsi="Arial" w:cs="Arial"/>
-          <w:sz w:val="24"/>
-          <w:szCs w:val="24"/>
-        </w:rPr>
-        <w:t>Zotero ,</w:t>
-      </w:r>
-      <w:proofErr w:type="gramEnd"/>
-      <w:r>
-        <w:rPr>
-          <w:rFonts w:ascii="Arial" w:hAnsi="Arial" w:cs="Arial"/>
-          <w:sz w:val="24"/>
-          <w:szCs w:val="24"/>
-        </w:rPr>
-        <w:t xml:space="preserve"> y también revisar la normativa en páginas de referencia . Observe cómo se ha utilizado aquí notas a pie de página para indicar las páginas webs de estos productos y servicios. En este caso no se consideran referencias bibliográficas, porque no se ha utilizado la información contenida en las páginas para construir el trabajo, sino que simplemente indica la web de empresas o servicios. La URL siempre debe ir acompañada de algún texto descriptivo, como puede ver aquí.</w:t>
-      </w:r>
-    </w:p>
-    <w:p>
-      <w:pPr>
-        <w:rPr>
-          <w:rFonts w:ascii="Arial" w:hAnsi="Arial" w:cs="Arial"/>
-          <w:sz w:val="24"/>
-          <w:szCs w:val="24"/>
-        </w:rPr>
-      </w:pPr>
-      <w:r>
-        <w:rPr>
-          <w:rFonts w:ascii="Arial" w:hAnsi="Arial" w:cs="Arial"/>
-          <w:sz w:val="24"/>
-          <w:szCs w:val="24"/>
-        </w:rPr>
-        <w:t xml:space="preserve">  Buscador Google </w:t>
-      </w:r>
-      <w:proofErr w:type="spellStart"/>
-      <w:r>
-        <w:rPr>
-          <w:rFonts w:ascii="Arial" w:hAnsi="Arial" w:cs="Arial"/>
-          <w:sz w:val="24"/>
-          <w:szCs w:val="24"/>
-        </w:rPr>
-        <w:t>Scholar</w:t>
-      </w:r>
-      <w:proofErr w:type="spellEnd"/>
-      <w:r>
-        <w:rPr>
-          <w:rFonts w:ascii="Arial" w:hAnsi="Arial" w:cs="Arial"/>
-          <w:sz w:val="24"/>
-          <w:szCs w:val="24"/>
-        </w:rPr>
-        <w:t>: https://scholar.google.com</w:t>
+        <w:t>Aquí debe indicar el listado de las referencias bibliográficas utilizadas en el documento. Para cada una de las citas que aparezcan en el documento, aquí debe aparecer el elemento correspondiente, con toda la información correspondiente al tipo de documento. No se referencia del mismo modo un artículo en revista, que un libro, o una página web. Lo más importante es que las referencias bibliográficas que utilice sean de calidad. Está prohibido utilizar Wikipedia o foros online, y es preferible que recurra a estudios publicados, libros o artículos en revistas especializadas. Utiliza el buscador de Google Scholar, especializado en publicaciones científicas, la biblioteca virtual de ESPE. Para manejar la bibliografía puede utilizar el gestor interno de Word, una herramienta externa como Zotero , y también revisar la normativa en páginas de referencia . Observe cómo se ha utilizado aquí notas a pie de página para indicar las páginas webs de estos productos y servicios. En este caso no se consideran referencias bibliográficas, porque no se ha utilizado la información contenida en las páginas para construir el trabajo, sino que simplemente indica la web de empresas o servicios. La URL siempre debe ir acompañada de algún texto descriptivo, como puede ver aquí.</w:t>
+      </w:r>
+    </w:p>
+    <w:p>
+      <w:pPr>
+        <w:rPr>
+          <w:rFonts w:ascii="Arial" w:hAnsi="Arial" w:cs="Arial"/>
+          <w:sz w:val="24"/>
+          <w:szCs w:val="24"/>
+        </w:rPr>
+      </w:pPr>
+      <w:r>
+        <w:rPr>
+          <w:rFonts w:ascii="Arial" w:hAnsi="Arial" w:cs="Arial"/>
+          <w:sz w:val="24"/>
+          <w:szCs w:val="24"/>
+        </w:rPr>
+        <w:t xml:space="preserve">  Buscador Google Scholar: https://scholar.google.com</w:t>
       </w:r>
     </w:p>
     <w:p>

</xml_diff>